<commit_message>
Edit Report - WORD
</commit_message>
<xml_diff>
--- a/Report/Báo cáo - XT.docx
+++ b/Report/Báo cáo - XT.docx
@@ -46,13 +46,7 @@
           </w:tcPr>
           <w:p>
             <w:r>
-              <w:t>Người thiết kế &amp; giải thích ngắn gọn các quyết định thiết kế khi thiết kế màn hình (Người thiết kế ở trên 1 dòng. Sau dòng đó là phần giải thích</w:t>
-            </w:r>
-            <w:r>
-              <w:t>)</w:t>
-            </w:r>
-            <w:r>
-              <w:t>.</w:t>
+              <w:t>Người thiết kế &amp; giải thích ngắn gọn</w:t>
             </w:r>
           </w:p>
         </w:tc>
@@ -145,7 +139,21 @@
               <w:t>Ngô Công An</w:t>
             </w:r>
           </w:p>
-          <w:p/>
+          <w:p>
+            <w:r>
+              <w:t>- Button chọn đường dẫn tới file chứa dữ liệu người dùng (*.xml) bao gồm tài khoản và mật khẩu người dùng</w:t>
+            </w:r>
+          </w:p>
+          <w:p>
+            <w:r>
+              <w:t>- Button chạy Server</w:t>
+            </w:r>
+          </w:p>
+          <w:p>
+            <w:r>
+              <w:t>- Panel thể hiện các trạng thái của chương trình (trạng thái kết nối, client đăng nhập, …).</w:t>
+            </w:r>
+          </w:p>
         </w:tc>
         <w:tc>
           <w:tcPr>
@@ -153,26 +161,7 @@
           </w:tcPr>
           <w:p>
             <w:r>
-              <w:t xml:space="preserve">- </w:t>
-            </w:r>
-            <w:r>
-              <w:t>Button c</w:t>
-            </w:r>
-            <w:r>
-              <w:t>họn đường dẫn tới file chứa dữ liệu người dùng (*.xml) bao gồm tài khoản và mật khẩu người dùng</w:t>
-            </w:r>
-          </w:p>
-          <w:p>
-            <w:r>
-              <w:t xml:space="preserve">- </w:t>
-            </w:r>
-            <w:r>
-              <w:t>Button chạy Server</w:t>
-            </w:r>
-          </w:p>
-          <w:p>
-            <w:r>
-              <w:t>- Panel thẻ hiện các trạng thái của chương trình.</w:t>
+              <w:t>Tạo một giao diện đơn giản cho người quản lý server và thể hiện được các trạng thái của server khi đang chạy.</w:t>
             </w:r>
           </w:p>
         </w:tc>
@@ -255,6 +244,46 @@
               <w:t>Đào Xuân Thủy</w:t>
             </w:r>
           </w:p>
+          <w:p>
+            <w:r>
+              <w:t>- Cho phép người dùng nhập địa chỉ máy chủ, cổng kết nối và có thể kết nối tới Server.</w:t>
+            </w:r>
+          </w:p>
+          <w:p>
+            <w:r>
+              <w:t>- Đăng nhập bằng tài khoản cá nhân hoặc đăng ký tài khoản.</w:t>
+            </w:r>
+          </w:p>
+          <w:p>
+            <w:r>
+              <w:t>- Chọn file dùng để lưu lại lịch sử chat của mình.</w:t>
+            </w:r>
+          </w:p>
+          <w:p>
+            <w:r>
+              <w:t>- Button xem lại lịch sử chat.</w:t>
+            </w:r>
+          </w:p>
+          <w:p>
+            <w:r>
+              <w:t>- Panel giao diện chat.</w:t>
+            </w:r>
+          </w:p>
+          <w:p>
+            <w:r>
+              <w:t>- Cửa sổ chọn người nhận (chat với tất cả hoặc một cá nhân).</w:t>
+            </w:r>
+          </w:p>
+          <w:p>
+            <w:r>
+              <w:t>- Khung nhập tin nhắn để gửi đi.</w:t>
+            </w:r>
+          </w:p>
+          <w:p>
+            <w:r>
+              <w:t>- Chọn file để gửi file cho người nhận.</w:t>
+            </w:r>
+          </w:p>
         </w:tc>
         <w:tc>
           <w:tcPr>
@@ -262,72 +291,7 @@
           </w:tcPr>
           <w:p>
             <w:r>
-              <w:t>-</w:t>
-            </w:r>
-            <w:r>
-              <w:t xml:space="preserve"> </w:t>
-            </w:r>
-            <w:r>
-              <w:t>Cho phép người dùng nhập địa chỉ máy chủ, cổng kết nối và có thể kết nối tới Server.</w:t>
-            </w:r>
-          </w:p>
-          <w:p>
-            <w:r>
-              <w:t>-</w:t>
-            </w:r>
-            <w:r>
-              <w:t xml:space="preserve"> </w:t>
-            </w:r>
-            <w:r>
-              <w:t>Đăng nhập bằng tài khoản cá nhân hoặc đăng ký tài khoản.</w:t>
-            </w:r>
-          </w:p>
-          <w:p>
-            <w:r>
-              <w:t>-</w:t>
-            </w:r>
-            <w:r>
-              <w:t xml:space="preserve"> </w:t>
-            </w:r>
-            <w:r>
-              <w:t>Chọn file dùng để lưu lại lịch sử chat của mình.</w:t>
-            </w:r>
-          </w:p>
-          <w:p>
-            <w:r>
-              <w:t>-</w:t>
-            </w:r>
-            <w:r>
-              <w:t xml:space="preserve"> Button xem lại lịch sử chat của khách </w:t>
-            </w:r>
-            <w:r>
-              <w:t>hàng.</w:t>
-            </w:r>
-          </w:p>
-          <w:p>
-            <w:r>
-              <w:t>- Panel giao diện chat.</w:t>
-            </w:r>
-          </w:p>
-          <w:p>
-            <w:r>
-              <w:t>- Cửa sổ chọn người nhận (chat với tất cả hoặc một cá nhân)</w:t>
-            </w:r>
-            <w:r>
-              <w:t>.</w:t>
-            </w:r>
-          </w:p>
-          <w:p>
-            <w:r>
-              <w:t>- Khung nhập tin nhắn để gửi đi.</w:t>
-            </w:r>
-          </w:p>
-          <w:p>
-            <w:r>
-              <w:t xml:space="preserve">- </w:t>
-            </w:r>
-            <w:r>
-              <w:t>Chọn file để gửi file cho người nhận.</w:t>
+              <w:t>Tạo một giao diện chat đơn giản, dễ sử dụng, gồm đầy đủ các tính năng cần thiết và dễ dàng mở rộng chương trình.</w:t>
             </w:r>
           </w:p>
         </w:tc>
@@ -412,6 +376,15 @@
               <w:t>Đào Xuân Thủy</w:t>
             </w:r>
           </w:p>
+          <w:p>
+            <w:r>
+              <w:t xml:space="preserve">- Tạo một khung hiển thị nội dung của lịc sử tin nhắn gồm: Người gửi, người nhận, nội </w:t>
+            </w:r>
+            <w:r>
+              <w:lastRenderedPageBreak/>
+              <w:t>dung tin nhắn và thời gian gửi tin.</w:t>
+            </w:r>
+          </w:p>
         </w:tc>
         <w:tc>
           <w:tcPr>
@@ -419,12 +392,7 @@
           </w:tcPr>
           <w:p>
             <w:r>
-              <w:t>-</w:t>
-            </w:r>
-            <w:r>
-              <w:t xml:space="preserve"> </w:t>
-            </w:r>
-            <w:r>
+              <w:lastRenderedPageBreak/>
               <w:t xml:space="preserve">Xem </w:t>
             </w:r>
             <w:r>
@@ -447,7 +415,14 @@
         </w:tc>
       </w:tr>
     </w:tbl>
-    <w:p/>
+    <w:p>
+      <w:pPr>
+        <w:jc w:val="center"/>
+      </w:pPr>
+      <w:r>
+        <w:t>Bảng 2.1 Thiết kế giao diện</w:t>
+      </w:r>
+    </w:p>
     <w:p>
       <w:r>
         <w:t>3.2. Các mẫu dùng cho đặc tả phần mềm (bài toán)</w:t>
@@ -464,7 +439,12 @@
     </w:p>
     <w:p>
       <w:r>
-        <w:t>Mẫu bảng danh mục các lớp được sử dụng trong chương trình</w:t>
+        <w:t>B</w:t>
+      </w:r>
+      <w:bookmarkStart w:id="0" w:name="_GoBack"/>
+      <w:bookmarkEnd w:id="0"/>
+      <w:r>
+        <w:t>ảng danh mục các lớp được sử dụng trong chương trình</w:t>
       </w:r>
     </w:p>
     <w:tbl>
@@ -2990,10 +2970,7 @@
           </w:tcPr>
           <w:p>
             <w:r>
-              <w:t>- In ra nội dung tin nhắn trong màn hình console</w:t>
-            </w:r>
-            <w:r>
-              <w:t xml:space="preserve">: </w:t>
+              <w:t xml:space="preserve">- In ra nội dung tin nhắn trong màn hình console: </w:t>
             </w:r>
             <w:proofErr w:type="gramStart"/>
             <w:r>
@@ -3217,12 +3194,7 @@
           <w:p/>
           <w:p>
             <w:r>
-              <w:t>+ Nếu không thuộc tất cả bên trên: In ra màn hình “Không thể hiểu loại tin nhắn gửi đi</w:t>
-            </w:r>
-            <w:bookmarkStart w:id="0" w:name="_GoBack"/>
-            <w:bookmarkEnd w:id="0"/>
-            <w:r>
-              <w:t>”</w:t>
+              <w:t>+ Nếu không thuộc tất cả bên trên: In ra màn hình “Không thể hiểu loại tin nhắn gửi đi”</w:t>
             </w:r>
           </w:p>
           <w:p/>

</xml_diff>